<commit_message>
finished steps to show backup proccess
</commit_message>
<xml_diff>
--- a/Iteration3/BackupSteps.docx
+++ b/Iteration3/BackupSteps.docx
@@ -297,11 +297,9 @@
       <w:r>
         <w:t xml:space="preserve">When you see this </w:t>
       </w:r>
-      <w:proofErr w:type="gramStart"/>
-      <w:r>
-        <w:t>screen</w:t>
-      </w:r>
-      <w:proofErr w:type="gramEnd"/>
+      <w:r>
+        <w:t>screen,</w:t>
+      </w:r>
       <w:r>
         <w:t xml:space="preserve"> </w:t>
       </w:r>
@@ -351,6 +349,387 @@
         </w:drawing>
       </w:r>
     </w:p>
+    <w:p>
+      <w:pPr>
+        <w:pStyle w:val="ListParagraph"/>
+      </w:pPr>
+    </w:p>
+    <w:p>
+      <w:pPr>
+        <w:pStyle w:val="Heading1"/>
+      </w:pPr>
+      <w:r>
+        <w:t>How to import backed up data</w:t>
+      </w:r>
+    </w:p>
+    <w:p>
+      <w:pPr>
+        <w:pStyle w:val="ListParagraph"/>
+        <w:numPr>
+          <w:ilvl w:val="0"/>
+          <w:numId w:val="2"/>
+        </w:numPr>
+      </w:pPr>
+      <w:r>
+        <w:t>Create the data base you want the data to be imported to</w:t>
+      </w:r>
+    </w:p>
+    <w:p>
+      <w:pPr>
+        <w:pStyle w:val="ListParagraph"/>
+      </w:pPr>
+      <w:r>
+        <w:drawing>
+          <wp:inline distT="0" distB="0" distL="0" distR="0" wp14:anchorId="5CA53497" wp14:editId="48DF6D61">
+            <wp:extent cx="2229161" cy="333422"/>
+            <wp:effectExtent l="0" t="0" r="0" b="9525"/>
+            <wp:docPr id="9" name="Picture 9"/>
+            <wp:cNvGraphicFramePr>
+              <a:graphicFrameLocks xmlns:a="http://schemas.openxmlformats.org/drawingml/2006/main" noChangeAspect="1"/>
+            </wp:cNvGraphicFramePr>
+            <a:graphic xmlns:a="http://schemas.openxmlformats.org/drawingml/2006/main">
+              <a:graphicData uri="http://schemas.openxmlformats.org/drawingml/2006/picture">
+                <pic:pic xmlns:pic="http://schemas.openxmlformats.org/drawingml/2006/picture">
+                  <pic:nvPicPr>
+                    <pic:cNvPr id="1" name=""/>
+                    <pic:cNvPicPr/>
+                  </pic:nvPicPr>
+                  <pic:blipFill>
+                    <a:blip r:embed="rId11"/>
+                    <a:stretch>
+                      <a:fillRect/>
+                    </a:stretch>
+                  </pic:blipFill>
+                  <pic:spPr>
+                    <a:xfrm>
+                      <a:off x="0" y="0"/>
+                      <a:ext cx="2229161" cy="333422"/>
+                    </a:xfrm>
+                    <a:prstGeom prst="rect">
+                      <a:avLst/>
+                    </a:prstGeom>
+                  </pic:spPr>
+                </pic:pic>
+              </a:graphicData>
+            </a:graphic>
+          </wp:inline>
+        </w:drawing>
+      </w:r>
+    </w:p>
+    <w:p>
+      <w:pPr>
+        <w:pStyle w:val="ListParagraph"/>
+      </w:pPr>
+    </w:p>
+    <w:p>
+      <w:pPr>
+        <w:pStyle w:val="ListParagraph"/>
+      </w:pPr>
+    </w:p>
+    <w:p>
+      <w:pPr>
+        <w:pStyle w:val="ListParagraph"/>
+      </w:pPr>
+    </w:p>
+    <w:p>
+      <w:pPr>
+        <w:pStyle w:val="ListParagraph"/>
+      </w:pPr>
+    </w:p>
+    <w:p>
+      <w:pPr>
+        <w:pStyle w:val="ListParagraph"/>
+      </w:pPr>
+    </w:p>
+    <w:p>
+      <w:pPr>
+        <w:pStyle w:val="ListParagraph"/>
+      </w:pPr>
+    </w:p>
+    <w:p>
+      <w:pPr>
+        <w:pStyle w:val="ListParagraph"/>
+      </w:pPr>
+    </w:p>
+    <w:p>
+      <w:pPr>
+        <w:pStyle w:val="ListParagraph"/>
+      </w:pPr>
+    </w:p>
+    <w:p>
+      <w:pPr>
+        <w:pStyle w:val="ListParagraph"/>
+      </w:pPr>
+    </w:p>
+    <w:p>
+      <w:pPr>
+        <w:pStyle w:val="ListParagraph"/>
+      </w:pPr>
+    </w:p>
+    <w:p>
+      <w:pPr>
+        <w:pStyle w:val="ListParagraph"/>
+      </w:pPr>
+    </w:p>
+    <w:p>
+      <w:pPr>
+        <w:pStyle w:val="ListParagraph"/>
+        <w:numPr>
+          <w:ilvl w:val="0"/>
+          <w:numId w:val="2"/>
+        </w:numPr>
+      </w:pPr>
+      <w:r>
+        <w:lastRenderedPageBreak/>
+        <w:t>Click the Server tab and then click Data Import</w:t>
+      </w:r>
+    </w:p>
+    <w:p>
+      <w:pPr>
+        <w:pStyle w:val="ListParagraph"/>
+      </w:pPr>
+      <w:r>
+        <w:drawing>
+          <wp:inline distT="0" distB="0" distL="0" distR="0" wp14:anchorId="32CAF7B7" wp14:editId="2F8DF51C">
+            <wp:extent cx="2867425" cy="3439005"/>
+            <wp:effectExtent l="0" t="0" r="9525" b="9525"/>
+            <wp:docPr id="11" name="Picture 11" descr="Graphical user interface, application, Word&#10;&#10;Description automatically generated"/>
+            <wp:cNvGraphicFramePr>
+              <a:graphicFrameLocks xmlns:a="http://schemas.openxmlformats.org/drawingml/2006/main" noChangeAspect="1"/>
+            </wp:cNvGraphicFramePr>
+            <a:graphic xmlns:a="http://schemas.openxmlformats.org/drawingml/2006/main">
+              <a:graphicData uri="http://schemas.openxmlformats.org/drawingml/2006/picture">
+                <pic:pic xmlns:pic="http://schemas.openxmlformats.org/drawingml/2006/picture">
+                  <pic:nvPicPr>
+                    <pic:cNvPr id="11" name="Picture 11" descr="Graphical user interface, application, Word&#10;&#10;Description automatically generated"/>
+                    <pic:cNvPicPr/>
+                  </pic:nvPicPr>
+                  <pic:blipFill>
+                    <a:blip r:embed="rId12"/>
+                    <a:stretch>
+                      <a:fillRect/>
+                    </a:stretch>
+                  </pic:blipFill>
+                  <pic:spPr>
+                    <a:xfrm>
+                      <a:off x="0" y="0"/>
+                      <a:ext cx="2867425" cy="3439005"/>
+                    </a:xfrm>
+                    <a:prstGeom prst="rect">
+                      <a:avLst/>
+                    </a:prstGeom>
+                  </pic:spPr>
+                </pic:pic>
+              </a:graphicData>
+            </a:graphic>
+          </wp:inline>
+        </w:drawing>
+      </w:r>
+    </w:p>
+    <w:p>
+      <w:pPr>
+        <w:pStyle w:val="ListParagraph"/>
+        <w:numPr>
+          <w:ilvl w:val="0"/>
+          <w:numId w:val="2"/>
+        </w:numPr>
+      </w:pPr>
+      <w:r>
+        <w:t xml:space="preserve">Select the folder that contains all the backed-up data </w:t>
+      </w:r>
+    </w:p>
+    <w:p>
+      <w:pPr>
+        <w:pStyle w:val="ListParagraph"/>
+      </w:pPr>
+      <w:r>
+        <w:drawing>
+          <wp:inline distT="0" distB="0" distL="0" distR="0" wp14:anchorId="3D732C46" wp14:editId="7CAFA6D2">
+            <wp:extent cx="5731510" cy="450850"/>
+            <wp:effectExtent l="0" t="0" r="2540" b="6350"/>
+            <wp:docPr id="13" name="Picture 13" descr="Text&#10;&#10;Description automatically generated with low confidence"/>
+            <wp:cNvGraphicFramePr>
+              <a:graphicFrameLocks xmlns:a="http://schemas.openxmlformats.org/drawingml/2006/main" noChangeAspect="1"/>
+            </wp:cNvGraphicFramePr>
+            <a:graphic xmlns:a="http://schemas.openxmlformats.org/drawingml/2006/main">
+              <a:graphicData uri="http://schemas.openxmlformats.org/drawingml/2006/picture">
+                <pic:pic xmlns:pic="http://schemas.openxmlformats.org/drawingml/2006/picture">
+                  <pic:nvPicPr>
+                    <pic:cNvPr id="13" name="Picture 13" descr="Text&#10;&#10;Description automatically generated with low confidence"/>
+                    <pic:cNvPicPr/>
+                  </pic:nvPicPr>
+                  <pic:blipFill>
+                    <a:blip r:embed="rId13"/>
+                    <a:stretch>
+                      <a:fillRect/>
+                    </a:stretch>
+                  </pic:blipFill>
+                  <pic:spPr>
+                    <a:xfrm>
+                      <a:off x="0" y="0"/>
+                      <a:ext cx="5731510" cy="450850"/>
+                    </a:xfrm>
+                    <a:prstGeom prst="rect">
+                      <a:avLst/>
+                    </a:prstGeom>
+                  </pic:spPr>
+                </pic:pic>
+              </a:graphicData>
+            </a:graphic>
+          </wp:inline>
+        </w:drawing>
+      </w:r>
+    </w:p>
+    <w:p>
+      <w:pPr>
+        <w:pStyle w:val="ListParagraph"/>
+        <w:numPr>
+          <w:ilvl w:val="0"/>
+          <w:numId w:val="2"/>
+        </w:numPr>
+      </w:pPr>
+      <w:r>
+        <w:t>Make sure that the right data base and tables are selected then click the Start Import button</w:t>
+      </w:r>
+    </w:p>
+    <w:p>
+      <w:pPr>
+        <w:pStyle w:val="ListParagraph"/>
+      </w:pPr>
+      <w:r>
+        <w:drawing>
+          <wp:inline distT="0" distB="0" distL="0" distR="0" wp14:anchorId="34A02B2F" wp14:editId="32EED4AA">
+            <wp:extent cx="5731510" cy="1395095"/>
+            <wp:effectExtent l="0" t="0" r="2540" b="0"/>
+            <wp:docPr id="14" name="Picture 14" descr="Graphical user interface, application&#10;&#10;Description automatically generated"/>
+            <wp:cNvGraphicFramePr>
+              <a:graphicFrameLocks xmlns:a="http://schemas.openxmlformats.org/drawingml/2006/main" noChangeAspect="1"/>
+            </wp:cNvGraphicFramePr>
+            <a:graphic xmlns:a="http://schemas.openxmlformats.org/drawingml/2006/main">
+              <a:graphicData uri="http://schemas.openxmlformats.org/drawingml/2006/picture">
+                <pic:pic xmlns:pic="http://schemas.openxmlformats.org/drawingml/2006/picture">
+                  <pic:nvPicPr>
+                    <pic:cNvPr id="14" name="Picture 14" descr="Graphical user interface, application&#10;&#10;Description automatically generated"/>
+                    <pic:cNvPicPr/>
+                  </pic:nvPicPr>
+                  <pic:blipFill>
+                    <a:blip r:embed="rId14"/>
+                    <a:stretch>
+                      <a:fillRect/>
+                    </a:stretch>
+                  </pic:blipFill>
+                  <pic:spPr>
+                    <a:xfrm>
+                      <a:off x="0" y="0"/>
+                      <a:ext cx="5731510" cy="1395095"/>
+                    </a:xfrm>
+                    <a:prstGeom prst="rect">
+                      <a:avLst/>
+                    </a:prstGeom>
+                  </pic:spPr>
+                </pic:pic>
+              </a:graphicData>
+            </a:graphic>
+          </wp:inline>
+        </w:drawing>
+      </w:r>
+    </w:p>
+    <w:p>
+      <w:pPr>
+        <w:pStyle w:val="ListParagraph"/>
+      </w:pPr>
+      <w:r>
+        <w:drawing>
+          <wp:inline distT="0" distB="0" distL="0" distR="0" wp14:anchorId="4B871148" wp14:editId="17AEE59B">
+            <wp:extent cx="1343212" cy="676369"/>
+            <wp:effectExtent l="0" t="0" r="9525" b="9525"/>
+            <wp:docPr id="15" name="Picture 15" descr="Graphical user interface, application&#10;&#10;Description automatically generated"/>
+            <wp:cNvGraphicFramePr>
+              <a:graphicFrameLocks xmlns:a="http://schemas.openxmlformats.org/drawingml/2006/main" noChangeAspect="1"/>
+            </wp:cNvGraphicFramePr>
+            <a:graphic xmlns:a="http://schemas.openxmlformats.org/drawingml/2006/main">
+              <a:graphicData uri="http://schemas.openxmlformats.org/drawingml/2006/picture">
+                <pic:pic xmlns:pic="http://schemas.openxmlformats.org/drawingml/2006/picture">
+                  <pic:nvPicPr>
+                    <pic:cNvPr id="15" name="Picture 15" descr="Graphical user interface, application&#10;&#10;Description automatically generated"/>
+                    <pic:cNvPicPr/>
+                  </pic:nvPicPr>
+                  <pic:blipFill>
+                    <a:blip r:embed="rId15"/>
+                    <a:stretch>
+                      <a:fillRect/>
+                    </a:stretch>
+                  </pic:blipFill>
+                  <pic:spPr>
+                    <a:xfrm>
+                      <a:off x="0" y="0"/>
+                      <a:ext cx="1343212" cy="676369"/>
+                    </a:xfrm>
+                    <a:prstGeom prst="rect">
+                      <a:avLst/>
+                    </a:prstGeom>
+                  </pic:spPr>
+                </pic:pic>
+              </a:graphicData>
+            </a:graphic>
+          </wp:inline>
+        </w:drawing>
+      </w:r>
+    </w:p>
+    <w:p>
+      <w:pPr>
+        <w:pStyle w:val="ListParagraph"/>
+        <w:numPr>
+          <w:ilvl w:val="0"/>
+          <w:numId w:val="2"/>
+        </w:numPr>
+      </w:pPr>
+      <w:r>
+        <w:t>You should see this screen when the import was successful</w:t>
+      </w:r>
+    </w:p>
+    <w:p>
+      <w:pPr>
+        <w:pStyle w:val="ListParagraph"/>
+      </w:pPr>
+      <w:r>
+        <w:drawing>
+          <wp:inline distT="0" distB="0" distL="0" distR="0" wp14:anchorId="6E8E4049" wp14:editId="7FCFAFB3">
+            <wp:extent cx="5731510" cy="1343025"/>
+            <wp:effectExtent l="0" t="0" r="2540" b="9525"/>
+            <wp:docPr id="17" name="Picture 17" descr="Text&#10;&#10;Description automatically generated with low confidence"/>
+            <wp:cNvGraphicFramePr>
+              <a:graphicFrameLocks xmlns:a="http://schemas.openxmlformats.org/drawingml/2006/main" noChangeAspect="1"/>
+            </wp:cNvGraphicFramePr>
+            <a:graphic xmlns:a="http://schemas.openxmlformats.org/drawingml/2006/main">
+              <a:graphicData uri="http://schemas.openxmlformats.org/drawingml/2006/picture">
+                <pic:pic xmlns:pic="http://schemas.openxmlformats.org/drawingml/2006/picture">
+                  <pic:nvPicPr>
+                    <pic:cNvPr id="17" name="Picture 17" descr="Text&#10;&#10;Description automatically generated with low confidence"/>
+                    <pic:cNvPicPr/>
+                  </pic:nvPicPr>
+                  <pic:blipFill>
+                    <a:blip r:embed="rId16"/>
+                    <a:stretch>
+                      <a:fillRect/>
+                    </a:stretch>
+                  </pic:blipFill>
+                  <pic:spPr>
+                    <a:xfrm>
+                      <a:off x="0" y="0"/>
+                      <a:ext cx="5731510" cy="1343025"/>
+                    </a:xfrm>
+                    <a:prstGeom prst="rect">
+                      <a:avLst/>
+                    </a:prstGeom>
+                  </pic:spPr>
+                </pic:pic>
+              </a:graphicData>
+            </a:graphic>
+          </wp:inline>
+        </w:drawing>
+      </w:r>
+    </w:p>
     <w:sectPr>
       <w:pgSz w:w="11906" w:h="16838"/>
       <w:pgMar w:top="1440" w:right="1440" w:bottom="1440" w:left="1440" w:header="708" w:footer="708" w:gutter="0"/>
@@ -364,6 +743,95 @@
 <file path=word/numbering.xml><?xml version="1.0" encoding="utf-8"?>
 <w:numbering xmlns:wpc="http://schemas.microsoft.com/office/word/2010/wordprocessingCanvas" xmlns:cx="http://schemas.microsoft.com/office/drawing/2014/chartex" xmlns:cx1="http://schemas.microsoft.com/office/drawing/2015/9/8/chartex" xmlns:cx2="http://schemas.microsoft.com/office/drawing/2015/10/21/chartex" xmlns:cx3="http://schemas.microsoft.com/office/drawing/2016/5/9/chartex" xmlns:cx4="http://schemas.microsoft.com/office/drawing/2016/5/10/chartex" xmlns:cx5="http://schemas.microsoft.com/office/drawing/2016/5/11/chartex" xmlns:cx6="http://schemas.microsoft.com/office/drawing/2016/5/12/chartex" xmlns:cx7="http://schemas.microsoft.com/office/drawing/2016/5/13/chartex" xmlns:cx8="http://schemas.microsoft.com/office/drawing/2016/5/14/chartex" xmlns:mc="http://schemas.openxmlformats.org/markup-compatibility/2006" xmlns:aink="http://schemas.microsoft.com/office/drawing/2016/ink" xmlns:am3d="http://schemas.microsoft.com/office/drawing/2017/model3d" xmlns:o="urn:schemas-microsoft-com:office:office" xmlns:oel="http://schemas.microsoft.com/office/2019/extlst" xmlns:r="http://schemas.openxmlformats.org/officeDocument/2006/relationships" xmlns:m="http://schemas.openxmlformats.org/officeDocument/2006/math" xmlns:v="urn:schemas-microsoft-com:vml" xmlns:wp14="http://schemas.microsoft.com/office/word/2010/wordprocessingDrawing" xmlns:wp="http://schemas.openxmlformats.org/drawingml/2006/wordprocessingDrawing" xmlns:w10="urn:schemas-microsoft-com:office:word" xmlns:w="http://schemas.openxmlformats.org/wordprocessingml/2006/main" xmlns:w14="http://schemas.microsoft.com/office/word/2010/wordml" xmlns:w15="http://schemas.microsoft.com/office/word/2012/wordml" xmlns:w16cex="http://schemas.microsoft.com/office/word/2018/wordml/cex" xmlns:w16cid="http://schemas.microsoft.com/office/word/2016/wordml/cid" xmlns:w16="http://schemas.microsoft.com/office/word/2018/wordml" xmlns:w16sdtdh="http://schemas.microsoft.com/office/word/2020/wordml/sdtdatahash" xmlns:w16se="http://schemas.microsoft.com/office/word/2015/wordml/symex" xmlns:wpg="http://schemas.microsoft.com/office/word/2010/wordprocessingGroup" xmlns:wpi="http://schemas.microsoft.com/office/word/2010/wordprocessingInk" xmlns:wne="http://schemas.microsoft.com/office/word/2006/wordml" xmlns:wps="http://schemas.microsoft.com/office/word/2010/wordprocessingShape" mc:Ignorable="w14 w15 w16se w16cid w16 w16cex w16sdtdh wp14">
   <w:abstractNum w:abstractNumId="0" w15:restartNumberingAfterBreak="0">
+    <w:nsid w:val="3EA46BF5"/>
+    <w:multiLevelType w:val="hybridMultilevel"/>
+    <w:tmpl w:val="73EC7FF4"/>
+    <w:lvl w:ilvl="0" w:tplc="142EA820">
+      <w:start w:val="1"/>
+      <w:numFmt w:val="decimal"/>
+      <w:lvlText w:val="%1."/>
+      <w:lvlJc w:val="left"/>
+      <w:pPr>
+        <w:ind w:left="720" w:hanging="360"/>
+      </w:pPr>
+      <w:rPr>
+        <w:rFonts w:hint="default"/>
+      </w:rPr>
+    </w:lvl>
+    <w:lvl w:ilvl="1" w:tplc="14090019" w:tentative="1">
+      <w:start w:val="1"/>
+      <w:numFmt w:val="lowerLetter"/>
+      <w:lvlText w:val="%2."/>
+      <w:lvlJc w:val="left"/>
+      <w:pPr>
+        <w:ind w:left="1440" w:hanging="360"/>
+      </w:pPr>
+    </w:lvl>
+    <w:lvl w:ilvl="2" w:tplc="1409001B" w:tentative="1">
+      <w:start w:val="1"/>
+      <w:numFmt w:val="lowerRoman"/>
+      <w:lvlText w:val="%3."/>
+      <w:lvlJc w:val="right"/>
+      <w:pPr>
+        <w:ind w:left="2160" w:hanging="180"/>
+      </w:pPr>
+    </w:lvl>
+    <w:lvl w:ilvl="3" w:tplc="1409000F" w:tentative="1">
+      <w:start w:val="1"/>
+      <w:numFmt w:val="decimal"/>
+      <w:lvlText w:val="%4."/>
+      <w:lvlJc w:val="left"/>
+      <w:pPr>
+        <w:ind w:left="2880" w:hanging="360"/>
+      </w:pPr>
+    </w:lvl>
+    <w:lvl w:ilvl="4" w:tplc="14090019" w:tentative="1">
+      <w:start w:val="1"/>
+      <w:numFmt w:val="lowerLetter"/>
+      <w:lvlText w:val="%5."/>
+      <w:lvlJc w:val="left"/>
+      <w:pPr>
+        <w:ind w:left="3600" w:hanging="360"/>
+      </w:pPr>
+    </w:lvl>
+    <w:lvl w:ilvl="5" w:tplc="1409001B" w:tentative="1">
+      <w:start w:val="1"/>
+      <w:numFmt w:val="lowerRoman"/>
+      <w:lvlText w:val="%6."/>
+      <w:lvlJc w:val="right"/>
+      <w:pPr>
+        <w:ind w:left="4320" w:hanging="180"/>
+      </w:pPr>
+    </w:lvl>
+    <w:lvl w:ilvl="6" w:tplc="1409000F" w:tentative="1">
+      <w:start w:val="1"/>
+      <w:numFmt w:val="decimal"/>
+      <w:lvlText w:val="%7."/>
+      <w:lvlJc w:val="left"/>
+      <w:pPr>
+        <w:ind w:left="5040" w:hanging="360"/>
+      </w:pPr>
+    </w:lvl>
+    <w:lvl w:ilvl="7" w:tplc="14090019" w:tentative="1">
+      <w:start w:val="1"/>
+      <w:numFmt w:val="lowerLetter"/>
+      <w:lvlText w:val="%8."/>
+      <w:lvlJc w:val="left"/>
+      <w:pPr>
+        <w:ind w:left="5760" w:hanging="360"/>
+      </w:pPr>
+    </w:lvl>
+    <w:lvl w:ilvl="8" w:tplc="1409001B" w:tentative="1">
+      <w:start w:val="1"/>
+      <w:numFmt w:val="lowerRoman"/>
+      <w:lvlText w:val="%9."/>
+      <w:lvlJc w:val="right"/>
+      <w:pPr>
+        <w:ind w:left="6480" w:hanging="180"/>
+      </w:pPr>
+    </w:lvl>
+  </w:abstractNum>
+  <w:abstractNum w:abstractNumId="1" w15:restartNumberingAfterBreak="0">
     <w:nsid w:val="51E91CB3"/>
     <w:multiLevelType w:val="hybridMultilevel"/>
     <w:tmpl w:val="32EE349E"/>
@@ -453,6 +921,9 @@
     </w:lvl>
   </w:abstractNum>
   <w:num w:numId="1" w16cid:durableId="441461826">
+    <w:abstractNumId w:val="1"/>
+  </w:num>
+  <w:num w:numId="2" w16cid:durableId="1705980604">
     <w:abstractNumId w:val="0"/>
   </w:num>
 </w:numbering>

</xml_diff>